<commit_message>
added jenkins part 2
</commit_message>
<xml_diff>
--- a/Jenkins workbook.docx
+++ b/Jenkins workbook.docx
@@ -1109,14 +1109,37 @@
           <w:b/>
           <w:color w:val="FF0000"/>
         </w:rPr>
-        <w:t>java –jar jenkins.war</w:t>
-      </w:r>
+        <w:t>java –jar jenkins.war –</w:t>
+      </w:r>
+      <w:proofErr w:type="spellStart"/>
       <w:r>
         <w:rPr>
           <w:b/>
           <w:color w:val="FF0000"/>
         </w:rPr>
-        <w:t xml:space="preserve"> –http:&lt;port number&gt;</w:t>
+        <w:t>http</w:t>
+      </w:r>
+      <w:r>
+        <w:rPr>
+          <w:b/>
+          <w:color w:val="FF0000"/>
+        </w:rPr>
+        <w:t>Port</w:t>
+      </w:r>
+      <w:proofErr w:type="spellEnd"/>
+      <w:r>
+        <w:rPr>
+          <w:b/>
+          <w:color w:val="FF0000"/>
+        </w:rPr>
+        <w:t>=</w:t>
+      </w:r>
+      <w:r>
+        <w:rPr>
+          <w:b/>
+          <w:color w:val="FF0000"/>
+        </w:rPr>
+        <w:t>&lt;port number&gt;</w:t>
       </w:r>
     </w:p>
     <w:p>
@@ -1258,14 +1281,7 @@
           <w:b/>
           <w:color w:val="FF0000"/>
         </w:rPr>
-        <w:t xml:space="preserve">Cat </w:t>
-      </w:r>
-      <w:r>
-        <w:rPr>
-          <w:b/>
-          <w:color w:val="FF0000"/>
-        </w:rPr>
-        <w:t>/var/lib/jenkins/secrets/initialAdminPassword</w:t>
+        <w:t>Cat /var/lib/jenkins/secrets/initialAdminPassword</w:t>
       </w:r>
       <w:r>
         <w:rPr>
@@ -1654,13 +1670,7 @@
         <w:rPr>
           <w:b/>
         </w:rPr>
-        <w:t>can see a list of users a</w:t>
-      </w:r>
-      <w:r>
-        <w:rPr>
-          <w:b/>
-        </w:rPr>
-        <w:t xml:space="preserve">nd their latest activities. </w:t>
+        <w:t xml:space="preserve">can see a list of users and their latest activities. </w:t>
       </w:r>
     </w:p>
     <w:p>
@@ -1729,19 +1739,7 @@
         <w:rPr>
           <w:b/>
         </w:rPr>
-        <w:t xml:space="preserve">My Views: </w:t>
-      </w:r>
-      <w:r>
-        <w:rPr>
-          <w:b/>
-        </w:rPr>
-        <w:t>For configuring custom views for projects for the logged i</w:t>
-      </w:r>
-      <w:r>
-        <w:rPr>
-          <w:b/>
-        </w:rPr>
-        <w:t>n user.</w:t>
+        <w:t>My Views: For configuring custom views for projects for the logged in user.</w:t>
       </w:r>
     </w:p>
     <w:p>
@@ -1760,13 +1758,7 @@
         <w:rPr>
           <w:b/>
         </w:rPr>
-        <w:t xml:space="preserve">Credentials: </w:t>
-      </w:r>
-      <w:r>
-        <w:rPr>
-          <w:b/>
-        </w:rPr>
-        <w:t>Lists credentials that h</w:t>
+        <w:t>Credentials: Lists credentials that h</w:t>
       </w:r>
       <w:r>
         <w:rPr>
@@ -1822,19 +1814,7 @@
         <w:rPr>
           <w:b/>
         </w:rPr>
-        <w:t xml:space="preserve">Build Executor Status: </w:t>
-      </w:r>
-      <w:r>
-        <w:rPr>
-          <w:b/>
-        </w:rPr>
-        <w:t>The status of projects asso</w:t>
-      </w:r>
-      <w:r>
-        <w:rPr>
-          <w:b/>
-        </w:rPr>
-        <w:t>ciated with Jenkins executors.</w:t>
+        <w:t>Build Executor Status: The status of projects associated with Jenkins executors.</w:t>
       </w:r>
     </w:p>
     <w:p>
@@ -1853,13 +1833,7 @@
         <w:rPr>
           <w:b/>
         </w:rPr>
-        <w:t xml:space="preserve">An executor runs projects dictated </w:t>
-      </w:r>
-      <w:r>
-        <w:rPr>
-          <w:b/>
-        </w:rPr>
-        <w:t xml:space="preserve">by Jenkins. </w:t>
+        <w:t xml:space="preserve">An executor runs projects dictated by Jenkins. </w:t>
       </w:r>
     </w:p>
     <w:p>
@@ -1954,8 +1928,977 @@
         </w:rPr>
         <w:t>.</w:t>
       </w:r>
+    </w:p>
+    <w:p>
+      <w:pPr>
+        <w:jc w:val="both"/>
+        <w:rPr>
+          <w:b/>
+          <w:u w:val="single"/>
+        </w:rPr>
+      </w:pPr>
+      <w:r>
+        <w:rPr>
+          <w:b/>
+          <w:u w:val="single"/>
+        </w:rPr>
+        <w:t>Jenkins on tomcat server</w:t>
+      </w:r>
+    </w:p>
+    <w:p>
+      <w:pPr>
+        <w:jc w:val="both"/>
+        <w:rPr>
+          <w:b/>
+          <w:u w:val="single"/>
+        </w:rPr>
+      </w:pPr>
+      <w:r>
+        <w:rPr>
+          <w:b/>
+          <w:u w:val="single"/>
+        </w:rPr>
+        <w:t>Why?</w:t>
+      </w:r>
+    </w:p>
+    <w:p>
+      <w:pPr>
+        <w:jc w:val="both"/>
+        <w:rPr>
+          <w:b/>
+        </w:rPr>
+      </w:pPr>
+      <w:r>
+        <w:rPr>
+          <w:b/>
+        </w:rPr>
+        <w:t>Jenkins standalone container jetty/winstone</w:t>
+      </w:r>
+      <w:r>
+        <w:rPr>
+          <w:b/>
+        </w:rPr>
+        <w:t xml:space="preserve"> </w:t>
+      </w:r>
+      <w:r>
+        <w:rPr>
+          <w:b/>
+        </w:rPr>
+        <w:t>(standalone)</w:t>
+      </w:r>
+    </w:p>
+    <w:p>
+      <w:pPr>
+        <w:jc w:val="both"/>
+        <w:rPr>
+          <w:b/>
+        </w:rPr>
+      </w:pPr>
+      <w:r>
+        <w:rPr>
+          <w:b/>
+        </w:rPr>
+        <w:t>Running Jenkins</w:t>
+      </w:r>
+      <w:r>
+        <w:rPr>
+          <w:b/>
+        </w:rPr>
+        <w:t xml:space="preserve"> on tom</w:t>
+      </w:r>
+      <w:r>
+        <w:rPr>
+          <w:b/>
+        </w:rPr>
+        <w:t>cat servlet container advantage is that we can start all applications on a single server</w:t>
+      </w:r>
+      <w:r>
+        <w:rPr>
+          <w:b/>
+        </w:rPr>
+        <w:t>.</w:t>
+      </w:r>
+    </w:p>
+    <w:p>
+      <w:pPr>
+        <w:jc w:val="both"/>
+        <w:rPr>
+          <w:b/>
+        </w:rPr>
+      </w:pPr>
+      <w:r>
+        <w:rPr>
+          <w:b/>
+        </w:rPr>
+        <w:t xml:space="preserve">We can deploy </w:t>
+      </w:r>
+      <w:proofErr w:type="gramStart"/>
+      <w:r>
+        <w:rPr>
+          <w:b/>
+        </w:rPr>
+        <w:t>jenkins</w:t>
+      </w:r>
+      <w:proofErr w:type="gramEnd"/>
+      <w:r>
+        <w:rPr>
+          <w:b/>
+        </w:rPr>
+        <w:t xml:space="preserve"> on</w:t>
+      </w:r>
+    </w:p>
+    <w:p>
+      <w:pPr>
+        <w:pStyle w:val="ListParagraph"/>
+        <w:numPr>
+          <w:ilvl w:val="0"/>
+          <w:numId w:val="15"/>
+        </w:numPr>
+        <w:jc w:val="both"/>
+        <w:rPr>
+          <w:b/>
+        </w:rPr>
+      </w:pPr>
+      <w:r>
+        <w:rPr>
+          <w:b/>
+        </w:rPr>
+        <w:t>Glassfish</w:t>
+      </w:r>
+    </w:p>
+    <w:p>
+      <w:pPr>
+        <w:pStyle w:val="ListParagraph"/>
+        <w:numPr>
+          <w:ilvl w:val="0"/>
+          <w:numId w:val="15"/>
+        </w:numPr>
+        <w:jc w:val="both"/>
+        <w:rPr>
+          <w:b/>
+        </w:rPr>
+      </w:pPr>
+      <w:proofErr w:type="spellStart"/>
+      <w:r>
+        <w:rPr>
+          <w:b/>
+        </w:rPr>
+        <w:t>Tomact</w:t>
+      </w:r>
+      <w:proofErr w:type="spellEnd"/>
+    </w:p>
+    <w:p>
+      <w:pPr>
+        <w:pStyle w:val="ListParagraph"/>
+        <w:numPr>
+          <w:ilvl w:val="0"/>
+          <w:numId w:val="15"/>
+        </w:numPr>
+        <w:jc w:val="both"/>
+        <w:rPr>
+          <w:b/>
+        </w:rPr>
+      </w:pPr>
+      <w:r>
+        <w:rPr>
+          <w:b/>
+        </w:rPr>
+        <w:t>Jboss</w:t>
+      </w:r>
+    </w:p>
+    <w:p>
+      <w:pPr>
+        <w:pStyle w:val="ListParagraph"/>
+        <w:numPr>
+          <w:ilvl w:val="0"/>
+          <w:numId w:val="15"/>
+        </w:numPr>
+        <w:jc w:val="both"/>
+        <w:rPr>
+          <w:b/>
+        </w:rPr>
+      </w:pPr>
+      <w:r>
+        <w:rPr>
+          <w:b/>
+        </w:rPr>
+        <w:t xml:space="preserve">IBM </w:t>
+      </w:r>
+      <w:proofErr w:type="spellStart"/>
+      <w:r>
+        <w:rPr>
+          <w:b/>
+        </w:rPr>
+        <w:t>Websphere</w:t>
+      </w:r>
+      <w:proofErr w:type="spellEnd"/>
+    </w:p>
+    <w:p>
+      <w:pPr>
+        <w:pStyle w:val="ListParagraph"/>
+        <w:numPr>
+          <w:ilvl w:val="0"/>
+          <w:numId w:val="15"/>
+        </w:numPr>
+        <w:jc w:val="both"/>
+        <w:rPr>
+          <w:b/>
+        </w:rPr>
+      </w:pPr>
+      <w:r>
+        <w:rPr>
+          <w:b/>
+        </w:rPr>
+        <w:lastRenderedPageBreak/>
+        <w:t>Jetty</w:t>
+      </w:r>
+    </w:p>
+    <w:p>
+      <w:pPr>
+        <w:pStyle w:val="ListParagraph"/>
+        <w:numPr>
+          <w:ilvl w:val="0"/>
+          <w:numId w:val="15"/>
+        </w:numPr>
+        <w:jc w:val="both"/>
+        <w:rPr>
+          <w:b/>
+        </w:rPr>
+      </w:pPr>
+      <w:r>
+        <w:rPr>
+          <w:b/>
+        </w:rPr>
+        <w:t>Jonas</w:t>
+      </w:r>
+    </w:p>
+    <w:p>
+      <w:pPr>
+        <w:pStyle w:val="ListParagraph"/>
+        <w:numPr>
+          <w:ilvl w:val="0"/>
+          <w:numId w:val="15"/>
+        </w:numPr>
+        <w:jc w:val="both"/>
+        <w:rPr>
+          <w:b/>
+        </w:rPr>
+      </w:pPr>
+      <w:r>
+        <w:rPr>
+          <w:b/>
+        </w:rPr>
+        <w:t>WebLogic</w:t>
+      </w:r>
+    </w:p>
+    <w:p>
+      <w:pPr>
+        <w:pStyle w:val="ListParagraph"/>
+        <w:numPr>
+          <w:ilvl w:val="0"/>
+          <w:numId w:val="15"/>
+        </w:numPr>
+        <w:jc w:val="both"/>
+        <w:rPr>
+          <w:b/>
+        </w:rPr>
+      </w:pPr>
+      <w:r>
+        <w:rPr>
+          <w:b/>
+        </w:rPr>
+        <w:t>Apache Geronimo 3.0</w:t>
+      </w:r>
+    </w:p>
+    <w:p>
+      <w:pPr>
+        <w:pStyle w:val="ListParagraph"/>
+        <w:numPr>
+          <w:ilvl w:val="0"/>
+          <w:numId w:val="15"/>
+        </w:numPr>
+        <w:jc w:val="both"/>
+        <w:rPr>
+          <w:b/>
+        </w:rPr>
+      </w:pPr>
+      <w:r>
+        <w:rPr>
+          <w:b/>
+        </w:rPr>
+        <w:t>Liberty profile</w:t>
+      </w:r>
+    </w:p>
+    <w:p>
+      <w:pPr>
+        <w:jc w:val="both"/>
+        <w:rPr>
+          <w:b/>
+        </w:rPr>
+      </w:pPr>
+      <w:r>
+        <w:rPr>
+          <w:b/>
+          <w:u w:val="single"/>
+        </w:rPr>
+        <w:t>PreReq</w:t>
+      </w:r>
+      <w:r>
+        <w:rPr>
+          <w:b/>
+        </w:rPr>
+        <w:t>: Tomcat 5 or above</w:t>
+      </w:r>
+    </w:p>
+    <w:p>
+      <w:pPr>
+        <w:jc w:val="both"/>
+        <w:rPr>
+          <w:b/>
+        </w:rPr>
+      </w:pPr>
+      <w:r>
+        <w:rPr>
+          <w:b/>
+        </w:rPr>
+        <w:t xml:space="preserve">                Java 7 or above</w:t>
+      </w:r>
+    </w:p>
+    <w:p>
+      <w:pPr>
+        <w:jc w:val="both"/>
+        <w:rPr>
+          <w:b/>
+        </w:rPr>
+      </w:pPr>
+      <w:r>
+        <w:rPr>
+          <w:b/>
+        </w:rPr>
+        <w:t xml:space="preserve">Step1: Download tomcat </w:t>
+      </w:r>
+    </w:p>
+    <w:p>
+      <w:pPr>
+        <w:jc w:val="both"/>
+        <w:rPr>
+          <w:b/>
+        </w:rPr>
+      </w:pPr>
+      <w:r>
+        <w:rPr>
+          <w:b/>
+        </w:rPr>
+        <w:t>Step2: unzip and place tomcat folder at any location on your system.</w:t>
+      </w:r>
+    </w:p>
+    <w:p>
+      <w:pPr>
+        <w:jc w:val="both"/>
+        <w:rPr>
+          <w:b/>
+        </w:rPr>
+      </w:pPr>
+      <w:r>
+        <w:rPr>
+          <w:b/>
+        </w:rPr>
+        <w:t>Step3: copy and place jenkins.war file inside tomcat webapps folder.</w:t>
+      </w:r>
+    </w:p>
+    <w:p>
+      <w:pPr>
+        <w:jc w:val="both"/>
+        <w:rPr>
+          <w:b/>
+        </w:rPr>
+      </w:pPr>
+      <w:r>
+        <w:rPr>
+          <w:b/>
+        </w:rPr>
+        <w:t xml:space="preserve">Step4: Goto cmd (windows) </w:t>
+      </w:r>
+      <w:r>
+        <w:rPr>
+          <w:b/>
+        </w:rPr>
+        <w:t xml:space="preserve">---- </w:t>
+      </w:r>
+      <w:r>
+        <w:rPr>
+          <w:b/>
+        </w:rPr>
+        <w:t>Goto</w:t>
+      </w:r>
+      <w:r>
+        <w:rPr>
+          <w:b/>
+        </w:rPr>
+        <w:t xml:space="preserve"> tomcat bin directory----- make all file </w:t>
+      </w:r>
+      <w:r>
+        <w:rPr>
+          <w:b/>
+        </w:rPr>
+        <w:t>executable:</w:t>
+      </w:r>
+      <w:r>
+        <w:rPr>
+          <w:b/>
+        </w:rPr>
+        <w:t xml:space="preserve"> </w:t>
+      </w:r>
+      <w:proofErr w:type="spellStart"/>
+      <w:r>
+        <w:rPr>
+          <w:b/>
+        </w:rPr>
+        <w:t>chmod</w:t>
+      </w:r>
+      <w:proofErr w:type="spellEnd"/>
+      <w:r>
+        <w:rPr>
+          <w:b/>
+        </w:rPr>
+        <w:t xml:space="preserve"> +x *.</w:t>
+      </w:r>
+      <w:proofErr w:type="spellStart"/>
+      <w:r>
+        <w:rPr>
+          <w:b/>
+        </w:rPr>
+        <w:t>sh</w:t>
+      </w:r>
+      <w:proofErr w:type="spellEnd"/>
+      <w:r>
+        <w:rPr>
+          <w:b/>
+        </w:rPr>
+        <w:t xml:space="preserve"> </w:t>
+      </w:r>
+    </w:p>
+    <w:p>
+      <w:pPr>
+        <w:jc w:val="both"/>
+        <w:rPr>
+          <w:b/>
+        </w:rPr>
+      </w:pPr>
+      <w:r>
+        <w:rPr>
+          <w:b/>
+        </w:rPr>
+        <w:t>Step5: start tomcat server --- starup.sh</w:t>
+      </w:r>
+    </w:p>
+    <w:p>
+      <w:pPr>
+        <w:jc w:val="both"/>
+        <w:rPr>
+          <w:b/>
+        </w:rPr>
+      </w:pPr>
+      <w:r>
+        <w:rPr>
+          <w:b/>
+        </w:rPr>
+        <w:t xml:space="preserve">             Shutdown-------- shutdown.sh</w:t>
+      </w:r>
+    </w:p>
+    <w:p>
+      <w:pPr>
+        <w:jc w:val="both"/>
+        <w:rPr>
+          <w:b/>
+        </w:rPr>
+      </w:pPr>
+      <w:r>
+        <w:rPr>
+          <w:b/>
+        </w:rPr>
+        <w:t>To ensure whether jenkins is running--- tomcat runs on port 8080</w:t>
+      </w:r>
+    </w:p>
+    <w:p>
+      <w:pPr>
+        <w:jc w:val="both"/>
+        <w:rPr>
+          <w:b/>
+        </w:rPr>
+      </w:pPr>
+      <w:r>
+        <w:rPr>
+          <w:b/>
+        </w:rPr>
+        <w:t>Browse localhost: 8080/jenkins</w:t>
+      </w:r>
+    </w:p>
+    <w:p>
+      <w:pPr>
+        <w:jc w:val="both"/>
+        <w:rPr>
+          <w:b/>
+          <w:u w:val="single"/>
+        </w:rPr>
+      </w:pPr>
+      <w:r>
+        <w:rPr>
+          <w:b/>
+          <w:u w:val="single"/>
+        </w:rPr>
+        <w:t>H</w:t>
+      </w:r>
+      <w:r>
+        <w:rPr>
+          <w:b/>
+          <w:u w:val="single"/>
+        </w:rPr>
+        <w:t>ow to change home directory in J</w:t>
+      </w:r>
+      <w:r>
+        <w:rPr>
+          <w:b/>
+          <w:u w:val="single"/>
+        </w:rPr>
+        <w:t>enkins</w:t>
+      </w:r>
+    </w:p>
+    <w:p>
+      <w:pPr>
+        <w:pStyle w:val="ListParagraph"/>
+        <w:numPr>
+          <w:ilvl w:val="0"/>
+          <w:numId w:val="12"/>
+        </w:numPr>
+        <w:jc w:val="both"/>
+        <w:rPr>
+          <w:b/>
+        </w:rPr>
+      </w:pPr>
+      <w:r>
+        <w:rPr>
+          <w:b/>
+        </w:rPr>
+        <w:t>By default it will be the user location of the system (.jenkins folder)</w:t>
+      </w:r>
+    </w:p>
+    <w:p>
+      <w:pPr>
+        <w:jc w:val="both"/>
+        <w:rPr>
+          <w:b/>
+        </w:rPr>
+      </w:pPr>
+      <w:r>
+        <w:rPr>
+          <w:b/>
+        </w:rPr>
+        <w:t>Why to change home directory?</w:t>
+      </w:r>
+    </w:p>
+    <w:p>
+      <w:pPr>
+        <w:pStyle w:val="ListParagraph"/>
+        <w:numPr>
+          <w:ilvl w:val="0"/>
+          <w:numId w:val="16"/>
+        </w:numPr>
+        <w:jc w:val="both"/>
+        <w:rPr>
+          <w:b/>
+        </w:rPr>
+      </w:pPr>
+      <w:r>
+        <w:rPr>
+          <w:b/>
+        </w:rPr>
+        <w:t>As it is installed in user profile we have to move to a location where we have more user space</w:t>
+      </w:r>
+    </w:p>
+    <w:p>
+      <w:pPr>
+        <w:pStyle w:val="ListParagraph"/>
+        <w:numPr>
+          <w:ilvl w:val="0"/>
+          <w:numId w:val="16"/>
+        </w:numPr>
+        <w:jc w:val="both"/>
+        <w:rPr>
+          <w:b/>
+        </w:rPr>
+      </w:pPr>
+      <w:r>
+        <w:rPr>
+          <w:b/>
+        </w:rPr>
+        <w:t>Requirement of the project</w:t>
+      </w:r>
+    </w:p>
+    <w:p>
+      <w:pPr>
+        <w:jc w:val="both"/>
+        <w:rPr>
+          <w:b/>
+        </w:rPr>
+      </w:pPr>
+      <w:r>
+        <w:rPr>
+          <w:b/>
+        </w:rPr>
+        <w:t>Step1: Check your current home directory</w:t>
+      </w:r>
+    </w:p>
+    <w:p>
+      <w:pPr>
+        <w:jc w:val="both"/>
+        <w:rPr>
+          <w:b/>
+        </w:rPr>
+      </w:pPr>
+      <w:r>
+        <w:rPr>
+          <w:b/>
+        </w:rPr>
+        <w:t>Step2: start Jenkins</w:t>
+      </w:r>
+      <w:r>
+        <w:rPr>
+          <w:b/>
+        </w:rPr>
+        <w:t>. Create a new folder which will be a new home directory</w:t>
+      </w:r>
+    </w:p>
+    <w:p>
+      <w:pPr>
+        <w:jc w:val="both"/>
+        <w:rPr>
+          <w:b/>
+        </w:rPr>
+      </w:pPr>
+      <w:r>
+        <w:rPr>
+          <w:b/>
+        </w:rPr>
+        <w:t>Step3: Manage Jenkins --- configure system</w:t>
+      </w:r>
+      <w:r>
+        <w:rPr>
+          <w:b/>
+        </w:rPr>
+        <w:t xml:space="preserve"> --- we can see home directory </w:t>
+      </w:r>
+    </w:p>
+    <w:p>
+      <w:pPr>
+        <w:jc w:val="both"/>
+        <w:rPr>
+          <w:b/>
+        </w:rPr>
+      </w:pPr>
+      <w:r>
+        <w:rPr>
+          <w:b/>
+        </w:rPr>
+        <w:t>Step4: copy all from old directory to new directory</w:t>
+      </w:r>
+    </w:p>
+    <w:p>
+      <w:pPr>
+        <w:jc w:val="both"/>
+        <w:rPr>
+          <w:b/>
+        </w:rPr>
+      </w:pPr>
+      <w:r>
+        <w:rPr>
+          <w:b/>
+        </w:rPr>
+        <w:t>Step5: change environment variable, set it to new home directory (JENKINS_HOME)</w:t>
+      </w:r>
+    </w:p>
+    <w:p>
+      <w:pPr>
+        <w:jc w:val="both"/>
+        <w:rPr>
+          <w:b/>
+        </w:rPr>
+      </w:pPr>
+      <w:r>
+        <w:rPr>
+          <w:b/>
+        </w:rPr>
+        <w:t>Step6: restart Jenkins</w:t>
+      </w:r>
+    </w:p>
+    <w:p>
+      <w:pPr>
+        <w:jc w:val="both"/>
+        <w:rPr>
+          <w:b/>
+          <w:u w:val="single"/>
+        </w:rPr>
+      </w:pPr>
+      <w:r>
+        <w:rPr>
+          <w:b/>
+          <w:u w:val="single"/>
+        </w:rPr>
+        <w:t>How to use CLI for J</w:t>
+      </w:r>
+      <w:r>
+        <w:rPr>
+          <w:b/>
+          <w:u w:val="single"/>
+        </w:rPr>
+        <w:t>enkins</w:t>
+      </w:r>
+    </w:p>
+    <w:p>
+      <w:pPr>
+        <w:jc w:val="both"/>
+        <w:rPr>
+          <w:b/>
+          <w:u w:val="single"/>
+        </w:rPr>
+      </w:pPr>
+      <w:r>
+        <w:rPr>
+          <w:b/>
+          <w:u w:val="single"/>
+        </w:rPr>
+        <w:t>Why?</w:t>
+      </w:r>
+    </w:p>
+    <w:p>
+      <w:pPr>
+        <w:jc w:val="both"/>
+        <w:rPr>
+          <w:b/>
+          <w:u w:val="single"/>
+        </w:rPr>
+      </w:pPr>
+      <w:r>
+        <w:rPr>
+          <w:b/>
+          <w:u w:val="single"/>
+        </w:rPr>
+        <w:t>Easy</w:t>
+      </w:r>
+    </w:p>
+    <w:p>
+      <w:pPr>
+        <w:jc w:val="both"/>
+        <w:rPr>
+          <w:b/>
+          <w:u w:val="single"/>
+        </w:rPr>
+      </w:pPr>
+      <w:r>
+        <w:rPr>
+          <w:b/>
+          <w:u w:val="single"/>
+        </w:rPr>
+        <w:t>Fast</w:t>
+      </w:r>
+    </w:p>
+    <w:p>
+      <w:pPr>
+        <w:jc w:val="both"/>
+        <w:rPr>
+          <w:b/>
+          <w:u w:val="single"/>
+        </w:rPr>
+      </w:pPr>
+      <w:r>
+        <w:rPr>
+          <w:b/>
+          <w:u w:val="single"/>
+        </w:rPr>
+        <w:lastRenderedPageBreak/>
+        <w:t>Consumes less memory than UI</w:t>
+      </w:r>
+    </w:p>
+    <w:p>
+      <w:pPr>
+        <w:jc w:val="both"/>
+        <w:rPr>
+          <w:b/>
+          <w:u w:val="single"/>
+        </w:rPr>
+      </w:pPr>
+      <w:r>
+        <w:rPr>
+          <w:b/>
+          <w:u w:val="single"/>
+        </w:rPr>
+        <w:t>Step1: Start Jenkins</w:t>
+      </w:r>
+    </w:p>
+    <w:p>
+      <w:pPr>
+        <w:jc w:val="both"/>
+        <w:rPr>
+          <w:b/>
+          <w:u w:val="single"/>
+        </w:rPr>
+      </w:pPr>
+      <w:r>
+        <w:rPr>
+          <w:b/>
+          <w:u w:val="single"/>
+        </w:rPr>
+        <w:t xml:space="preserve">Goto manage Jenkins – configure global security – </w:t>
+      </w:r>
+      <w:proofErr w:type="gramStart"/>
+      <w:r>
+        <w:rPr>
+          <w:b/>
+          <w:u w:val="single"/>
+        </w:rPr>
+        <w:t>check  enable</w:t>
+      </w:r>
+      <w:proofErr w:type="gramEnd"/>
+      <w:r>
+        <w:rPr>
+          <w:b/>
+          <w:u w:val="single"/>
+        </w:rPr>
+        <w:t xml:space="preserve"> security -- apply </w:t>
+      </w:r>
+    </w:p>
+    <w:p>
+      <w:pPr>
+        <w:jc w:val="both"/>
+        <w:rPr>
+          <w:b/>
+          <w:u w:val="single"/>
+        </w:rPr>
+      </w:pPr>
+      <w:r>
+        <w:rPr>
+          <w:b/>
+          <w:u w:val="single"/>
+        </w:rPr>
+        <w:t>Goto --- localhost</w:t>
+      </w:r>
+      <w:proofErr w:type="gramStart"/>
+      <w:r>
+        <w:rPr>
+          <w:b/>
+          <w:u w:val="single"/>
+        </w:rPr>
+        <w:t>:8080</w:t>
+      </w:r>
+      <w:proofErr w:type="gramEnd"/>
+      <w:r>
+        <w:rPr>
+          <w:b/>
+          <w:u w:val="single"/>
+        </w:rPr>
+        <w:t xml:space="preserve">/cli/ </w:t>
+      </w:r>
+    </w:p>
+    <w:p>
+      <w:pPr>
+        <w:jc w:val="both"/>
+        <w:rPr>
+          <w:b/>
+          <w:u w:val="single"/>
+        </w:rPr>
+      </w:pPr>
+      <w:r>
+        <w:rPr>
+          <w:b/>
+          <w:u w:val="single"/>
+        </w:rPr>
+        <w:t>Download Jenkins-cli jar and place at any location</w:t>
+      </w:r>
+    </w:p>
+    <w:p>
+      <w:pPr>
+        <w:jc w:val="both"/>
+        <w:rPr>
+          <w:b/>
+          <w:u w:val="single"/>
+        </w:rPr>
+      </w:pPr>
+      <w:r>
+        <w:rPr>
+          <w:b/>
+          <w:u w:val="single"/>
+        </w:rPr>
+        <w:t>To test</w:t>
+      </w:r>
+      <w:r>
+        <w:rPr>
+          <w:b/>
+          <w:u w:val="single"/>
+        </w:rPr>
+        <w:t xml:space="preserve">— go where jenkins cli </w:t>
+      </w:r>
+      <w:proofErr w:type="spellStart"/>
+      <w:r>
+        <w:rPr>
+          <w:b/>
+          <w:u w:val="single"/>
+        </w:rPr>
+        <w:t>jat</w:t>
+      </w:r>
+      <w:proofErr w:type="spellEnd"/>
+      <w:r>
+        <w:rPr>
+          <w:b/>
+          <w:u w:val="single"/>
+        </w:rPr>
+        <w:t xml:space="preserve"> is present</w:t>
+      </w:r>
       <w:bookmarkStart w:id="0" w:name="_GoBack"/>
       <w:bookmarkEnd w:id="0"/>
+    </w:p>
+    <w:p>
+      <w:pPr>
+        <w:jc w:val="both"/>
+        <w:rPr>
+          <w:b/>
+        </w:rPr>
+      </w:pPr>
+      <w:r>
+        <w:rPr>
+          <w:b/>
+        </w:rPr>
+        <w:t xml:space="preserve"> </w:t>
+      </w:r>
+    </w:p>
+    <w:p>
+      <w:pPr>
+        <w:jc w:val="both"/>
+        <w:rPr>
+          <w:b/>
+        </w:rPr>
+      </w:pPr>
+      <w:r>
+        <w:rPr>
+          <w:b/>
+        </w:rPr>
+        <w:t xml:space="preserve">   </w:t>
+      </w:r>
+    </w:p>
+    <w:p>
+      <w:pPr>
+        <w:jc w:val="both"/>
+        <w:rPr>
+          <w:b/>
+        </w:rPr>
+      </w:pPr>
+    </w:p>
+    <w:p>
+      <w:pPr>
+        <w:jc w:val="both"/>
+        <w:rPr>
+          <w:u w:val="single"/>
+        </w:rPr>
+      </w:pPr>
     </w:p>
     <w:p>
       <w:pPr>
@@ -1986,6 +2929,119 @@
 <file path=word/numbering.xml><?xml version="1.0" encoding="utf-8"?>
 <w:numbering xmlns:wpc="http://schemas.microsoft.com/office/word/2010/wordprocessingCanvas" xmlns:mc="http://schemas.openxmlformats.org/markup-compatibility/2006" xmlns:o="urn:schemas-microsoft-com:office:office" xmlns:r="http://schemas.openxmlformats.org/officeDocument/2006/relationships" xmlns:m="http://schemas.openxmlformats.org/officeDocument/2006/math" xmlns:v="urn:schemas-microsoft-com:vml" xmlns:wp14="http://schemas.microsoft.com/office/word/2010/wordprocessingDrawing" xmlns:wp="http://schemas.openxmlformats.org/drawingml/2006/wordprocessingDrawing" xmlns:w10="urn:schemas-microsoft-com:office:word" xmlns:w="http://schemas.openxmlformats.org/wordprocessingml/2006/main" xmlns:w14="http://schemas.microsoft.com/office/word/2010/wordml" xmlns:w15="http://schemas.microsoft.com/office/word/2012/wordml" xmlns:wpg="http://schemas.microsoft.com/office/word/2010/wordprocessingGroup" xmlns:wpi="http://schemas.microsoft.com/office/word/2010/wordprocessingInk" xmlns:wne="http://schemas.microsoft.com/office/word/2006/wordml" xmlns:wps="http://schemas.microsoft.com/office/word/2010/wordprocessingShape" mc:Ignorable="w14 w15 wp14">
   <w:abstractNum w:abstractNumId="0" w15:restartNumberingAfterBreak="0">
+    <w:nsid w:val="12272370"/>
+    <w:multiLevelType w:val="hybridMultilevel"/>
+    <w:tmpl w:val="7E3AF70C"/>
+    <w:lvl w:ilvl="0" w:tplc="04090001">
+      <w:start w:val="1"/>
+      <w:numFmt w:val="bullet"/>
+      <w:lvlText w:val=""/>
+      <w:lvlJc w:val="left"/>
+      <w:pPr>
+        <w:ind w:left="720" w:hanging="360"/>
+      </w:pPr>
+      <w:rPr>
+        <w:rFonts w:ascii="Symbol" w:hAnsi="Symbol" w:hint="default"/>
+      </w:rPr>
+    </w:lvl>
+    <w:lvl w:ilvl="1" w:tplc="04090003" w:tentative="1">
+      <w:start w:val="1"/>
+      <w:numFmt w:val="bullet"/>
+      <w:lvlText w:val="o"/>
+      <w:lvlJc w:val="left"/>
+      <w:pPr>
+        <w:ind w:left="1440" w:hanging="360"/>
+      </w:pPr>
+      <w:rPr>
+        <w:rFonts w:ascii="Courier New" w:hAnsi="Courier New" w:cs="Courier New" w:hint="default"/>
+      </w:rPr>
+    </w:lvl>
+    <w:lvl w:ilvl="2" w:tplc="04090005" w:tentative="1">
+      <w:start w:val="1"/>
+      <w:numFmt w:val="bullet"/>
+      <w:lvlText w:val=""/>
+      <w:lvlJc w:val="left"/>
+      <w:pPr>
+        <w:ind w:left="2160" w:hanging="360"/>
+      </w:pPr>
+      <w:rPr>
+        <w:rFonts w:ascii="Wingdings" w:hAnsi="Wingdings" w:hint="default"/>
+      </w:rPr>
+    </w:lvl>
+    <w:lvl w:ilvl="3" w:tplc="04090001" w:tentative="1">
+      <w:start w:val="1"/>
+      <w:numFmt w:val="bullet"/>
+      <w:lvlText w:val=""/>
+      <w:lvlJc w:val="left"/>
+      <w:pPr>
+        <w:ind w:left="2880" w:hanging="360"/>
+      </w:pPr>
+      <w:rPr>
+        <w:rFonts w:ascii="Symbol" w:hAnsi="Symbol" w:hint="default"/>
+      </w:rPr>
+    </w:lvl>
+    <w:lvl w:ilvl="4" w:tplc="04090003" w:tentative="1">
+      <w:start w:val="1"/>
+      <w:numFmt w:val="bullet"/>
+      <w:lvlText w:val="o"/>
+      <w:lvlJc w:val="left"/>
+      <w:pPr>
+        <w:ind w:left="3600" w:hanging="360"/>
+      </w:pPr>
+      <w:rPr>
+        <w:rFonts w:ascii="Courier New" w:hAnsi="Courier New" w:cs="Courier New" w:hint="default"/>
+      </w:rPr>
+    </w:lvl>
+    <w:lvl w:ilvl="5" w:tplc="04090005" w:tentative="1">
+      <w:start w:val="1"/>
+      <w:numFmt w:val="bullet"/>
+      <w:lvlText w:val=""/>
+      <w:lvlJc w:val="left"/>
+      <w:pPr>
+        <w:ind w:left="4320" w:hanging="360"/>
+      </w:pPr>
+      <w:rPr>
+        <w:rFonts w:ascii="Wingdings" w:hAnsi="Wingdings" w:hint="default"/>
+      </w:rPr>
+    </w:lvl>
+    <w:lvl w:ilvl="6" w:tplc="04090001" w:tentative="1">
+      <w:start w:val="1"/>
+      <w:numFmt w:val="bullet"/>
+      <w:lvlText w:val=""/>
+      <w:lvlJc w:val="left"/>
+      <w:pPr>
+        <w:ind w:left="5040" w:hanging="360"/>
+      </w:pPr>
+      <w:rPr>
+        <w:rFonts w:ascii="Symbol" w:hAnsi="Symbol" w:hint="default"/>
+      </w:rPr>
+    </w:lvl>
+    <w:lvl w:ilvl="7" w:tplc="04090003" w:tentative="1">
+      <w:start w:val="1"/>
+      <w:numFmt w:val="bullet"/>
+      <w:lvlText w:val="o"/>
+      <w:lvlJc w:val="left"/>
+      <w:pPr>
+        <w:ind w:left="5760" w:hanging="360"/>
+      </w:pPr>
+      <w:rPr>
+        <w:rFonts w:ascii="Courier New" w:hAnsi="Courier New" w:cs="Courier New" w:hint="default"/>
+      </w:rPr>
+    </w:lvl>
+    <w:lvl w:ilvl="8" w:tplc="04090005" w:tentative="1">
+      <w:start w:val="1"/>
+      <w:numFmt w:val="bullet"/>
+      <w:lvlText w:val=""/>
+      <w:lvlJc w:val="left"/>
+      <w:pPr>
+        <w:ind w:left="6480" w:hanging="360"/>
+      </w:pPr>
+      <w:rPr>
+        <w:rFonts w:ascii="Wingdings" w:hAnsi="Wingdings" w:hint="default"/>
+      </w:rPr>
+    </w:lvl>
+  </w:abstractNum>
+  <w:abstractNum w:abstractNumId="1" w15:restartNumberingAfterBreak="0">
     <w:nsid w:val="1747371A"/>
     <w:multiLevelType w:val="hybridMultilevel"/>
     <w:tmpl w:val="AC30275C"/>
@@ -2098,7 +3154,7 @@
       </w:rPr>
     </w:lvl>
   </w:abstractNum>
-  <w:abstractNum w:abstractNumId="1" w15:restartNumberingAfterBreak="0">
+  <w:abstractNum w:abstractNumId="2" w15:restartNumberingAfterBreak="0">
     <w:nsid w:val="1A9F0E07"/>
     <w:multiLevelType w:val="hybridMultilevel"/>
     <w:tmpl w:val="35B837A6"/>
@@ -2211,7 +3267,7 @@
       </w:rPr>
     </w:lvl>
   </w:abstractNum>
-  <w:abstractNum w:abstractNumId="2" w15:restartNumberingAfterBreak="0">
+  <w:abstractNum w:abstractNumId="3" w15:restartNumberingAfterBreak="0">
     <w:nsid w:val="22D624C4"/>
     <w:multiLevelType w:val="hybridMultilevel"/>
     <w:tmpl w:val="637E4E76"/>
@@ -2324,7 +3380,7 @@
       </w:rPr>
     </w:lvl>
   </w:abstractNum>
-  <w:abstractNum w:abstractNumId="3" w15:restartNumberingAfterBreak="0">
+  <w:abstractNum w:abstractNumId="4" w15:restartNumberingAfterBreak="0">
     <w:nsid w:val="245D3251"/>
     <w:multiLevelType w:val="hybridMultilevel"/>
     <w:tmpl w:val="29ACFAC6"/>
@@ -2437,10 +3493,10 @@
       </w:rPr>
     </w:lvl>
   </w:abstractNum>
-  <w:abstractNum w:abstractNumId="4" w15:restartNumberingAfterBreak="0">
+  <w:abstractNum w:abstractNumId="5" w15:restartNumberingAfterBreak="0">
     <w:nsid w:val="25295073"/>
     <w:multiLevelType w:val="hybridMultilevel"/>
-    <w:tmpl w:val="384063B2"/>
+    <w:tmpl w:val="E6C82E44"/>
     <w:lvl w:ilvl="0" w:tplc="0409000B">
       <w:start w:val="1"/>
       <w:numFmt w:val="bullet"/>
@@ -2550,7 +3606,7 @@
       </w:rPr>
     </w:lvl>
   </w:abstractNum>
-  <w:abstractNum w:abstractNumId="5" w15:restartNumberingAfterBreak="0">
+  <w:abstractNum w:abstractNumId="6" w15:restartNumberingAfterBreak="0">
     <w:nsid w:val="26C80AE3"/>
     <w:multiLevelType w:val="hybridMultilevel"/>
     <w:tmpl w:val="A3047F6E"/>
@@ -2636,7 +3692,7 @@
       </w:pPr>
     </w:lvl>
   </w:abstractNum>
-  <w:abstractNum w:abstractNumId="6" w15:restartNumberingAfterBreak="0">
+  <w:abstractNum w:abstractNumId="7" w15:restartNumberingAfterBreak="0">
     <w:nsid w:val="383A3ED6"/>
     <w:multiLevelType w:val="hybridMultilevel"/>
     <w:tmpl w:val="BBF2B2E6"/>
@@ -2749,7 +3805,7 @@
       </w:rPr>
     </w:lvl>
   </w:abstractNum>
-  <w:abstractNum w:abstractNumId="7" w15:restartNumberingAfterBreak="0">
+  <w:abstractNum w:abstractNumId="8" w15:restartNumberingAfterBreak="0">
     <w:nsid w:val="42462895"/>
     <w:multiLevelType w:val="hybridMultilevel"/>
     <w:tmpl w:val="CCA803FC"/>
@@ -2862,7 +3918,7 @@
       </w:rPr>
     </w:lvl>
   </w:abstractNum>
-  <w:abstractNum w:abstractNumId="8" w15:restartNumberingAfterBreak="0">
+  <w:abstractNum w:abstractNumId="9" w15:restartNumberingAfterBreak="0">
     <w:nsid w:val="445B0B52"/>
     <w:multiLevelType w:val="hybridMultilevel"/>
     <w:tmpl w:val="7098EA2A"/>
@@ -2975,7 +4031,7 @@
       </w:rPr>
     </w:lvl>
   </w:abstractNum>
-  <w:abstractNum w:abstractNumId="9" w15:restartNumberingAfterBreak="0">
+  <w:abstractNum w:abstractNumId="10" w15:restartNumberingAfterBreak="0">
     <w:nsid w:val="641012E2"/>
     <w:multiLevelType w:val="hybridMultilevel"/>
     <w:tmpl w:val="15AE2E8A"/>
@@ -3088,7 +4144,7 @@
       </w:rPr>
     </w:lvl>
   </w:abstractNum>
-  <w:abstractNum w:abstractNumId="10" w15:restartNumberingAfterBreak="0">
+  <w:abstractNum w:abstractNumId="11" w15:restartNumberingAfterBreak="0">
     <w:nsid w:val="6AFA4669"/>
     <w:multiLevelType w:val="hybridMultilevel"/>
     <w:tmpl w:val="CFB62BFA"/>
@@ -3201,7 +4257,120 @@
       </w:rPr>
     </w:lvl>
   </w:abstractNum>
-  <w:abstractNum w:abstractNumId="11" w15:restartNumberingAfterBreak="0">
+  <w:abstractNum w:abstractNumId="12" w15:restartNumberingAfterBreak="0">
+    <w:nsid w:val="6FB53C93"/>
+    <w:multiLevelType w:val="hybridMultilevel"/>
+    <w:tmpl w:val="2D00B31C"/>
+    <w:lvl w:ilvl="0" w:tplc="0409000B">
+      <w:start w:val="1"/>
+      <w:numFmt w:val="bullet"/>
+      <w:lvlText w:val=""/>
+      <w:lvlJc w:val="left"/>
+      <w:pPr>
+        <w:ind w:left="720" w:hanging="360"/>
+      </w:pPr>
+      <w:rPr>
+        <w:rFonts w:ascii="Wingdings" w:hAnsi="Wingdings" w:hint="default"/>
+      </w:rPr>
+    </w:lvl>
+    <w:lvl w:ilvl="1" w:tplc="04090003" w:tentative="1">
+      <w:start w:val="1"/>
+      <w:numFmt w:val="bullet"/>
+      <w:lvlText w:val="o"/>
+      <w:lvlJc w:val="left"/>
+      <w:pPr>
+        <w:ind w:left="1440" w:hanging="360"/>
+      </w:pPr>
+      <w:rPr>
+        <w:rFonts w:ascii="Courier New" w:hAnsi="Courier New" w:cs="Courier New" w:hint="default"/>
+      </w:rPr>
+    </w:lvl>
+    <w:lvl w:ilvl="2" w:tplc="04090005" w:tentative="1">
+      <w:start w:val="1"/>
+      <w:numFmt w:val="bullet"/>
+      <w:lvlText w:val=""/>
+      <w:lvlJc w:val="left"/>
+      <w:pPr>
+        <w:ind w:left="2160" w:hanging="360"/>
+      </w:pPr>
+      <w:rPr>
+        <w:rFonts w:ascii="Wingdings" w:hAnsi="Wingdings" w:hint="default"/>
+      </w:rPr>
+    </w:lvl>
+    <w:lvl w:ilvl="3" w:tplc="04090001" w:tentative="1">
+      <w:start w:val="1"/>
+      <w:numFmt w:val="bullet"/>
+      <w:lvlText w:val=""/>
+      <w:lvlJc w:val="left"/>
+      <w:pPr>
+        <w:ind w:left="2880" w:hanging="360"/>
+      </w:pPr>
+      <w:rPr>
+        <w:rFonts w:ascii="Symbol" w:hAnsi="Symbol" w:hint="default"/>
+      </w:rPr>
+    </w:lvl>
+    <w:lvl w:ilvl="4" w:tplc="04090003" w:tentative="1">
+      <w:start w:val="1"/>
+      <w:numFmt w:val="bullet"/>
+      <w:lvlText w:val="o"/>
+      <w:lvlJc w:val="left"/>
+      <w:pPr>
+        <w:ind w:left="3600" w:hanging="360"/>
+      </w:pPr>
+      <w:rPr>
+        <w:rFonts w:ascii="Courier New" w:hAnsi="Courier New" w:cs="Courier New" w:hint="default"/>
+      </w:rPr>
+    </w:lvl>
+    <w:lvl w:ilvl="5" w:tplc="04090005" w:tentative="1">
+      <w:start w:val="1"/>
+      <w:numFmt w:val="bullet"/>
+      <w:lvlText w:val=""/>
+      <w:lvlJc w:val="left"/>
+      <w:pPr>
+        <w:ind w:left="4320" w:hanging="360"/>
+      </w:pPr>
+      <w:rPr>
+        <w:rFonts w:ascii="Wingdings" w:hAnsi="Wingdings" w:hint="default"/>
+      </w:rPr>
+    </w:lvl>
+    <w:lvl w:ilvl="6" w:tplc="04090001" w:tentative="1">
+      <w:start w:val="1"/>
+      <w:numFmt w:val="bullet"/>
+      <w:lvlText w:val=""/>
+      <w:lvlJc w:val="left"/>
+      <w:pPr>
+        <w:ind w:left="5040" w:hanging="360"/>
+      </w:pPr>
+      <w:rPr>
+        <w:rFonts w:ascii="Symbol" w:hAnsi="Symbol" w:hint="default"/>
+      </w:rPr>
+    </w:lvl>
+    <w:lvl w:ilvl="7" w:tplc="04090003" w:tentative="1">
+      <w:start w:val="1"/>
+      <w:numFmt w:val="bullet"/>
+      <w:lvlText w:val="o"/>
+      <w:lvlJc w:val="left"/>
+      <w:pPr>
+        <w:ind w:left="5760" w:hanging="360"/>
+      </w:pPr>
+      <w:rPr>
+        <w:rFonts w:ascii="Courier New" w:hAnsi="Courier New" w:cs="Courier New" w:hint="default"/>
+      </w:rPr>
+    </w:lvl>
+    <w:lvl w:ilvl="8" w:tplc="04090005" w:tentative="1">
+      <w:start w:val="1"/>
+      <w:numFmt w:val="bullet"/>
+      <w:lvlText w:val=""/>
+      <w:lvlJc w:val="left"/>
+      <w:pPr>
+        <w:ind w:left="6480" w:hanging="360"/>
+      </w:pPr>
+      <w:rPr>
+        <w:rFonts w:ascii="Wingdings" w:hAnsi="Wingdings" w:hint="default"/>
+      </w:rPr>
+    </w:lvl>
+  </w:abstractNum>
+  <w:abstractNum w:abstractNumId="13" w15:restartNumberingAfterBreak="0">
     <w:nsid w:val="7B6E7CD5"/>
     <w:multiLevelType w:val="hybridMultilevel"/>
     <w:tmpl w:val="B69AE218"/>
@@ -3314,7 +4483,7 @@
       </w:rPr>
     </w:lvl>
   </w:abstractNum>
-  <w:abstractNum w:abstractNumId="12" w15:restartNumberingAfterBreak="0">
+  <w:abstractNum w:abstractNumId="14" w15:restartNumberingAfterBreak="0">
     <w:nsid w:val="7C0F1F44"/>
     <w:multiLevelType w:val="hybridMultilevel"/>
     <w:tmpl w:val="557A8130"/>
@@ -3427,7 +4596,7 @@
       </w:rPr>
     </w:lvl>
   </w:abstractNum>
-  <w:abstractNum w:abstractNumId="13" w15:restartNumberingAfterBreak="0">
+  <w:abstractNum w:abstractNumId="15" w15:restartNumberingAfterBreak="0">
     <w:nsid w:val="7F926A15"/>
     <w:multiLevelType w:val="hybridMultilevel"/>
     <w:tmpl w:val="D7B4B242"/>
@@ -3514,46 +4683,52 @@
     </w:lvl>
   </w:abstractNum>
   <w:num w:numId="1">
+    <w:abstractNumId w:val="7"/>
+  </w:num>
+  <w:num w:numId="2">
+    <w:abstractNumId w:val="10"/>
+  </w:num>
+  <w:num w:numId="3">
+    <w:abstractNumId w:val="11"/>
+  </w:num>
+  <w:num w:numId="4">
+    <w:abstractNumId w:val="3"/>
+  </w:num>
+  <w:num w:numId="5">
     <w:abstractNumId w:val="6"/>
   </w:num>
-  <w:num w:numId="2">
+  <w:num w:numId="6">
+    <w:abstractNumId w:val="13"/>
+  </w:num>
+  <w:num w:numId="7">
     <w:abstractNumId w:val="9"/>
   </w:num>
-  <w:num w:numId="3">
-    <w:abstractNumId w:val="10"/>
+  <w:num w:numId="8">
+    <w:abstractNumId w:val="8"/>
   </w:num>
-  <w:num w:numId="4">
+  <w:num w:numId="9">
     <w:abstractNumId w:val="2"/>
   </w:num>
-  <w:num w:numId="5">
+  <w:num w:numId="10">
+    <w:abstractNumId w:val="4"/>
+  </w:num>
+  <w:num w:numId="11">
+    <w:abstractNumId w:val="14"/>
+  </w:num>
+  <w:num w:numId="12">
     <w:abstractNumId w:val="5"/>
   </w:num>
-  <w:num w:numId="6">
-    <w:abstractNumId w:val="11"/>
-  </w:num>
-  <w:num w:numId="7">
-    <w:abstractNumId w:val="8"/>
-  </w:num>
-  <w:num w:numId="8">
-    <w:abstractNumId w:val="7"/>
-  </w:num>
-  <w:num w:numId="9">
+  <w:num w:numId="13">
     <w:abstractNumId w:val="1"/>
   </w:num>
-  <w:num w:numId="10">
-    <w:abstractNumId w:val="3"/>
+  <w:num w:numId="14">
+    <w:abstractNumId w:val="15"/>
   </w:num>
-  <w:num w:numId="11">
-    <w:abstractNumId w:val="12"/>
-  </w:num>
-  <w:num w:numId="12">
-    <w:abstractNumId w:val="4"/>
-  </w:num>
-  <w:num w:numId="13">
+  <w:num w:numId="15">
     <w:abstractNumId w:val="0"/>
   </w:num>
-  <w:num w:numId="14">
-    <w:abstractNumId w:val="13"/>
+  <w:num w:numId="16">
+    <w:abstractNumId w:val="12"/>
   </w:num>
 </w:numbering>
 </file>

</xml_diff>